<commit_message>
Finished the Architecture document
</commit_message>
<xml_diff>
--- a/Documentation_Finale/Architecture_logicielle.docx
+++ b/Documentation_Finale/Architecture_logicielle.docx
@@ -776,7 +776,7 @@
           <w:noProof/>
           <w:sz w:val="22"/>
           <w:szCs w:val="22"/>
-          <w:lang w:val="en-CA" w:eastAsia="en-CA"/>
+          <w:lang w:val="fr-CA" w:eastAsia="fr-CA"/>
         </w:rPr>
       </w:pPr>
       <w:r>
@@ -810,7 +810,7 @@
           <w:noProof/>
           <w:sz w:val="22"/>
           <w:szCs w:val="22"/>
-          <w:lang w:val="en-CA" w:eastAsia="en-CA"/>
+          <w:lang w:val="fr-CA" w:eastAsia="fr-CA"/>
         </w:rPr>
         <w:tab/>
       </w:r>
@@ -837,7 +837,7 @@
         <w:rPr>
           <w:noProof/>
         </w:rPr>
-        <w:instrText xml:space="preserve"> PAGEREF _Toc302140338 \h </w:instrText>
+        <w:instrText xml:space="preserve"> PAGEREF _Toc448073457 \h </w:instrText>
       </w:r>
       <w:r>
         <w:rPr>
@@ -874,7 +874,7 @@
           <w:noProof/>
           <w:sz w:val="22"/>
           <w:szCs w:val="22"/>
-          <w:lang w:val="en-CA" w:eastAsia="en-CA"/>
+          <w:lang w:val="fr-CA" w:eastAsia="fr-CA"/>
         </w:rPr>
       </w:pPr>
       <w:r>
@@ -890,7 +890,7 @@
           <w:noProof/>
           <w:sz w:val="22"/>
           <w:szCs w:val="22"/>
-          <w:lang w:val="en-CA" w:eastAsia="en-CA"/>
+          <w:lang w:val="fr-CA" w:eastAsia="fr-CA"/>
         </w:rPr>
         <w:tab/>
       </w:r>
@@ -917,7 +917,7 @@
         <w:rPr>
           <w:noProof/>
         </w:rPr>
-        <w:instrText xml:space="preserve"> PAGEREF _Toc302140339 \h </w:instrText>
+        <w:instrText xml:space="preserve"> PAGEREF _Toc448073458 \h </w:instrText>
       </w:r>
       <w:r>
         <w:rPr>
@@ -954,7 +954,7 @@
           <w:noProof/>
           <w:sz w:val="22"/>
           <w:szCs w:val="22"/>
-          <w:lang w:val="en-CA" w:eastAsia="en-CA"/>
+          <w:lang w:val="fr-CA" w:eastAsia="fr-CA"/>
         </w:rPr>
       </w:pPr>
       <w:r>
@@ -970,7 +970,7 @@
           <w:noProof/>
           <w:sz w:val="22"/>
           <w:szCs w:val="22"/>
-          <w:lang w:val="en-CA" w:eastAsia="en-CA"/>
+          <w:lang w:val="fr-CA" w:eastAsia="fr-CA"/>
         </w:rPr>
         <w:tab/>
       </w:r>
@@ -997,7 +997,7 @@
         <w:rPr>
           <w:noProof/>
         </w:rPr>
-        <w:instrText xml:space="preserve"> PAGEREF _Toc302140340 \h </w:instrText>
+        <w:instrText xml:space="preserve"> PAGEREF _Toc448073459 \h </w:instrText>
       </w:r>
       <w:r>
         <w:rPr>
@@ -1014,7 +1014,7 @@
         <w:rPr>
           <w:noProof/>
         </w:rPr>
-        <w:t>4</w:t>
+        <w:t>5</w:t>
       </w:r>
       <w:r>
         <w:rPr>
@@ -1034,7 +1034,7 @@
           <w:noProof/>
           <w:sz w:val="22"/>
           <w:szCs w:val="22"/>
-          <w:lang w:val="en-CA" w:eastAsia="en-CA"/>
+          <w:lang w:val="fr-CA" w:eastAsia="fr-CA"/>
         </w:rPr>
       </w:pPr>
       <w:r>
@@ -1050,7 +1050,7 @@
           <w:noProof/>
           <w:sz w:val="22"/>
           <w:szCs w:val="22"/>
-          <w:lang w:val="en-CA" w:eastAsia="en-CA"/>
+          <w:lang w:val="fr-CA" w:eastAsia="fr-CA"/>
         </w:rPr>
         <w:tab/>
       </w:r>
@@ -1077,7 +1077,7 @@
         <w:rPr>
           <w:noProof/>
         </w:rPr>
-        <w:instrText xml:space="preserve"> PAGEREF _Toc302140341 \h </w:instrText>
+        <w:instrText xml:space="preserve"> PAGEREF _Toc448073460 \h </w:instrText>
       </w:r>
       <w:r>
         <w:rPr>
@@ -1094,7 +1094,629 @@
         <w:rPr>
           <w:noProof/>
         </w:rPr>
-        <w:t>4</w:t>
+        <w:t>6</w:t>
+      </w:r>
+      <w:r>
+        <w:rPr>
+          <w:noProof/>
+        </w:rPr>
+        <w:fldChar w:fldCharType="end"/>
+      </w:r>
+    </w:p>
+    <w:p>
+      <w:pPr>
+        <w:pStyle w:val="TOC2"/>
+        <w:tabs>
+          <w:tab w:val="left" w:pos="1000"/>
+        </w:tabs>
+        <w:rPr>
+          <w:rFonts w:asciiTheme="minorHAnsi" w:eastAsiaTheme="minorEastAsia" w:hAnsiTheme="minorHAnsi" w:cstheme="minorBidi"/>
+          <w:noProof/>
+          <w:sz w:val="22"/>
+          <w:szCs w:val="22"/>
+          <w:lang w:val="fr-CA" w:eastAsia="fr-CA"/>
+        </w:rPr>
+      </w:pPr>
+      <w:r>
+        <w:rPr>
+          <w:noProof/>
+          <w:lang w:val="fr-CA"/>
+        </w:rPr>
+        <w:t>4.1</w:t>
+      </w:r>
+      <w:r>
+        <w:rPr>
+          <w:rFonts w:asciiTheme="minorHAnsi" w:eastAsiaTheme="minorEastAsia" w:hAnsiTheme="minorHAnsi" w:cstheme="minorBidi"/>
+          <w:noProof/>
+          <w:sz w:val="22"/>
+          <w:szCs w:val="22"/>
+          <w:lang w:val="fr-CA" w:eastAsia="fr-CA"/>
+        </w:rPr>
+        <w:tab/>
+      </w:r>
+      <w:r>
+        <w:rPr>
+          <w:noProof/>
+          <w:lang w:val="fr-CA"/>
+        </w:rPr>
+        <w:t>Conversion des traces</w:t>
+      </w:r>
+      <w:r>
+        <w:rPr>
+          <w:noProof/>
+        </w:rPr>
+        <w:tab/>
+      </w:r>
+      <w:r>
+        <w:rPr>
+          <w:noProof/>
+        </w:rPr>
+        <w:fldChar w:fldCharType="begin"/>
+      </w:r>
+      <w:r>
+        <w:rPr>
+          <w:noProof/>
+        </w:rPr>
+        <w:instrText xml:space="preserve"> PAGEREF _Toc448073461 \h </w:instrText>
+      </w:r>
+      <w:r>
+        <w:rPr>
+          <w:noProof/>
+        </w:rPr>
+      </w:r>
+      <w:r>
+        <w:rPr>
+          <w:noProof/>
+        </w:rPr>
+        <w:fldChar w:fldCharType="separate"/>
+      </w:r>
+      <w:r>
+        <w:rPr>
+          <w:noProof/>
+        </w:rPr>
+        <w:t>6</w:t>
+      </w:r>
+      <w:r>
+        <w:rPr>
+          <w:noProof/>
+        </w:rPr>
+        <w:fldChar w:fldCharType="end"/>
+      </w:r>
+    </w:p>
+    <w:p>
+      <w:pPr>
+        <w:pStyle w:val="TOC3"/>
+        <w:rPr>
+          <w:rFonts w:asciiTheme="minorHAnsi" w:eastAsiaTheme="minorEastAsia" w:hAnsiTheme="minorHAnsi" w:cstheme="minorBidi"/>
+          <w:noProof/>
+          <w:sz w:val="22"/>
+          <w:szCs w:val="22"/>
+          <w:lang w:val="fr-CA" w:eastAsia="fr-CA"/>
+        </w:rPr>
+      </w:pPr>
+      <w:r>
+        <w:rPr>
+          <w:noProof/>
+          <w:lang w:val="fr-CA"/>
+        </w:rPr>
+        <w:t>4.1.1</w:t>
+      </w:r>
+      <w:r>
+        <w:rPr>
+          <w:rFonts w:asciiTheme="minorHAnsi" w:eastAsiaTheme="minorEastAsia" w:hAnsiTheme="minorHAnsi" w:cstheme="minorBidi"/>
+          <w:noProof/>
+          <w:sz w:val="22"/>
+          <w:szCs w:val="22"/>
+          <w:lang w:val="fr-CA" w:eastAsia="fr-CA"/>
+        </w:rPr>
+        <w:tab/>
+      </w:r>
+      <w:r>
+        <w:rPr>
+          <w:noProof/>
+          <w:lang w:val="fr-CA"/>
+        </w:rPr>
+        <w:t>Diagramme de paquetage</w:t>
+      </w:r>
+      <w:r>
+        <w:rPr>
+          <w:noProof/>
+        </w:rPr>
+        <w:tab/>
+      </w:r>
+      <w:r>
+        <w:rPr>
+          <w:noProof/>
+        </w:rPr>
+        <w:fldChar w:fldCharType="begin"/>
+      </w:r>
+      <w:r>
+        <w:rPr>
+          <w:noProof/>
+        </w:rPr>
+        <w:instrText xml:space="preserve"> PAGEREF _Toc448073462 \h </w:instrText>
+      </w:r>
+      <w:r>
+        <w:rPr>
+          <w:noProof/>
+        </w:rPr>
+      </w:r>
+      <w:r>
+        <w:rPr>
+          <w:noProof/>
+        </w:rPr>
+        <w:fldChar w:fldCharType="separate"/>
+      </w:r>
+      <w:r>
+        <w:rPr>
+          <w:noProof/>
+        </w:rPr>
+        <w:t>6</w:t>
+      </w:r>
+      <w:r>
+        <w:rPr>
+          <w:noProof/>
+        </w:rPr>
+        <w:fldChar w:fldCharType="end"/>
+      </w:r>
+    </w:p>
+    <w:p>
+      <w:pPr>
+        <w:pStyle w:val="TOC3"/>
+        <w:rPr>
+          <w:rFonts w:asciiTheme="minorHAnsi" w:eastAsiaTheme="minorEastAsia" w:hAnsiTheme="minorHAnsi" w:cstheme="minorBidi"/>
+          <w:noProof/>
+          <w:sz w:val="22"/>
+          <w:szCs w:val="22"/>
+          <w:lang w:val="fr-CA" w:eastAsia="fr-CA"/>
+        </w:rPr>
+      </w:pPr>
+      <w:r>
+        <w:rPr>
+          <w:noProof/>
+          <w:lang w:val="fr-CA"/>
+        </w:rPr>
+        <w:t>4.1.2</w:t>
+      </w:r>
+      <w:r>
+        <w:rPr>
+          <w:rFonts w:asciiTheme="minorHAnsi" w:eastAsiaTheme="minorEastAsia" w:hAnsiTheme="minorHAnsi" w:cstheme="minorBidi"/>
+          <w:noProof/>
+          <w:sz w:val="22"/>
+          <w:szCs w:val="22"/>
+          <w:lang w:val="fr-CA" w:eastAsia="fr-CA"/>
+        </w:rPr>
+        <w:tab/>
+      </w:r>
+      <w:r>
+        <w:rPr>
+          <w:noProof/>
+          <w:lang w:val="fr-CA"/>
+        </w:rPr>
+        <w:t>Description des paquetages</w:t>
+      </w:r>
+      <w:r>
+        <w:rPr>
+          <w:noProof/>
+        </w:rPr>
+        <w:tab/>
+      </w:r>
+      <w:r>
+        <w:rPr>
+          <w:noProof/>
+        </w:rPr>
+        <w:fldChar w:fldCharType="begin"/>
+      </w:r>
+      <w:r>
+        <w:rPr>
+          <w:noProof/>
+        </w:rPr>
+        <w:instrText xml:space="preserve"> PAGEREF _Toc448073463 \h </w:instrText>
+      </w:r>
+      <w:r>
+        <w:rPr>
+          <w:noProof/>
+        </w:rPr>
+      </w:r>
+      <w:r>
+        <w:rPr>
+          <w:noProof/>
+        </w:rPr>
+        <w:fldChar w:fldCharType="separate"/>
+      </w:r>
+      <w:r>
+        <w:rPr>
+          <w:noProof/>
+        </w:rPr>
+        <w:t>6</w:t>
+      </w:r>
+      <w:r>
+        <w:rPr>
+          <w:noProof/>
+        </w:rPr>
+        <w:fldChar w:fldCharType="end"/>
+      </w:r>
+    </w:p>
+    <w:p>
+      <w:pPr>
+        <w:pStyle w:val="TOC3"/>
+        <w:rPr>
+          <w:rFonts w:asciiTheme="minorHAnsi" w:eastAsiaTheme="minorEastAsia" w:hAnsiTheme="minorHAnsi" w:cstheme="minorBidi"/>
+          <w:noProof/>
+          <w:sz w:val="22"/>
+          <w:szCs w:val="22"/>
+          <w:lang w:val="fr-CA" w:eastAsia="fr-CA"/>
+        </w:rPr>
+      </w:pPr>
+      <w:r>
+        <w:rPr>
+          <w:noProof/>
+          <w:lang w:val="fr-CA"/>
+        </w:rPr>
+        <w:t>4.1.3</w:t>
+      </w:r>
+      <w:r>
+        <w:rPr>
+          <w:rFonts w:asciiTheme="minorHAnsi" w:eastAsiaTheme="minorEastAsia" w:hAnsiTheme="minorHAnsi" w:cstheme="minorBidi"/>
+          <w:noProof/>
+          <w:sz w:val="22"/>
+          <w:szCs w:val="22"/>
+          <w:lang w:val="fr-CA" w:eastAsia="fr-CA"/>
+        </w:rPr>
+        <w:tab/>
+      </w:r>
+      <w:r>
+        <w:rPr>
+          <w:noProof/>
+          <w:lang w:val="fr-CA"/>
+        </w:rPr>
+        <w:t>Diagramme de classes</w:t>
+      </w:r>
+      <w:r>
+        <w:rPr>
+          <w:noProof/>
+        </w:rPr>
+        <w:tab/>
+      </w:r>
+      <w:r>
+        <w:rPr>
+          <w:noProof/>
+        </w:rPr>
+        <w:fldChar w:fldCharType="begin"/>
+      </w:r>
+      <w:r>
+        <w:rPr>
+          <w:noProof/>
+        </w:rPr>
+        <w:instrText xml:space="preserve"> PAGEREF _Toc448073464 \h </w:instrText>
+      </w:r>
+      <w:r>
+        <w:rPr>
+          <w:noProof/>
+        </w:rPr>
+      </w:r>
+      <w:r>
+        <w:rPr>
+          <w:noProof/>
+        </w:rPr>
+        <w:fldChar w:fldCharType="separate"/>
+      </w:r>
+      <w:r>
+        <w:rPr>
+          <w:noProof/>
+        </w:rPr>
+        <w:t>7</w:t>
+      </w:r>
+      <w:r>
+        <w:rPr>
+          <w:noProof/>
+        </w:rPr>
+        <w:fldChar w:fldCharType="end"/>
+      </w:r>
+    </w:p>
+    <w:p>
+      <w:pPr>
+        <w:pStyle w:val="TOC2"/>
+        <w:tabs>
+          <w:tab w:val="left" w:pos="1000"/>
+        </w:tabs>
+        <w:rPr>
+          <w:rFonts w:asciiTheme="minorHAnsi" w:eastAsiaTheme="minorEastAsia" w:hAnsiTheme="minorHAnsi" w:cstheme="minorBidi"/>
+          <w:noProof/>
+          <w:sz w:val="22"/>
+          <w:szCs w:val="22"/>
+          <w:lang w:val="fr-CA" w:eastAsia="fr-CA"/>
+        </w:rPr>
+      </w:pPr>
+      <w:r>
+        <w:rPr>
+          <w:noProof/>
+          <w:lang w:val="fr-CA"/>
+        </w:rPr>
+        <w:t>4.2</w:t>
+      </w:r>
+      <w:r>
+        <w:rPr>
+          <w:rFonts w:asciiTheme="minorHAnsi" w:eastAsiaTheme="minorEastAsia" w:hAnsiTheme="minorHAnsi" w:cstheme="minorBidi"/>
+          <w:noProof/>
+          <w:sz w:val="22"/>
+          <w:szCs w:val="22"/>
+          <w:lang w:val="fr-CA" w:eastAsia="fr-CA"/>
+        </w:rPr>
+        <w:tab/>
+      </w:r>
+      <w:r>
+        <w:rPr>
+          <w:noProof/>
+          <w:lang w:val="fr-CA"/>
+        </w:rPr>
+        <w:t>Amélioration de « Chrome tracing »</w:t>
+      </w:r>
+      <w:r>
+        <w:rPr>
+          <w:noProof/>
+        </w:rPr>
+        <w:tab/>
+      </w:r>
+      <w:r>
+        <w:rPr>
+          <w:noProof/>
+        </w:rPr>
+        <w:fldChar w:fldCharType="begin"/>
+      </w:r>
+      <w:r>
+        <w:rPr>
+          <w:noProof/>
+        </w:rPr>
+        <w:instrText xml:space="preserve"> PAGEREF _Toc448073465 \h </w:instrText>
+      </w:r>
+      <w:r>
+        <w:rPr>
+          <w:noProof/>
+        </w:rPr>
+      </w:r>
+      <w:r>
+        <w:rPr>
+          <w:noProof/>
+        </w:rPr>
+        <w:fldChar w:fldCharType="separate"/>
+      </w:r>
+      <w:r>
+        <w:rPr>
+          <w:noProof/>
+        </w:rPr>
+        <w:t>8</w:t>
+      </w:r>
+      <w:r>
+        <w:rPr>
+          <w:noProof/>
+        </w:rPr>
+        <w:fldChar w:fldCharType="end"/>
+      </w:r>
+    </w:p>
+    <w:p>
+      <w:pPr>
+        <w:pStyle w:val="TOC3"/>
+        <w:rPr>
+          <w:rFonts w:asciiTheme="minorHAnsi" w:eastAsiaTheme="minorEastAsia" w:hAnsiTheme="minorHAnsi" w:cstheme="minorBidi"/>
+          <w:noProof/>
+          <w:sz w:val="22"/>
+          <w:szCs w:val="22"/>
+          <w:lang w:val="fr-CA" w:eastAsia="fr-CA"/>
+        </w:rPr>
+      </w:pPr>
+      <w:r>
+        <w:rPr>
+          <w:noProof/>
+          <w:lang w:val="fr-CA"/>
+        </w:rPr>
+        <w:t>4.2.1</w:t>
+      </w:r>
+      <w:r>
+        <w:rPr>
+          <w:rFonts w:asciiTheme="minorHAnsi" w:eastAsiaTheme="minorEastAsia" w:hAnsiTheme="minorHAnsi" w:cstheme="minorBidi"/>
+          <w:noProof/>
+          <w:sz w:val="22"/>
+          <w:szCs w:val="22"/>
+          <w:lang w:val="fr-CA" w:eastAsia="fr-CA"/>
+        </w:rPr>
+        <w:tab/>
+      </w:r>
+      <w:r>
+        <w:rPr>
+          <w:noProof/>
+          <w:lang w:val="fr-CA"/>
+        </w:rPr>
+        <w:t>Diagramme de paquetages</w:t>
+      </w:r>
+      <w:r>
+        <w:rPr>
+          <w:noProof/>
+        </w:rPr>
+        <w:tab/>
+      </w:r>
+      <w:r>
+        <w:rPr>
+          <w:noProof/>
+        </w:rPr>
+        <w:fldChar w:fldCharType="begin"/>
+      </w:r>
+      <w:r>
+        <w:rPr>
+          <w:noProof/>
+        </w:rPr>
+        <w:instrText xml:space="preserve"> PAGEREF _Toc448073466 \h </w:instrText>
+      </w:r>
+      <w:r>
+        <w:rPr>
+          <w:noProof/>
+        </w:rPr>
+      </w:r>
+      <w:r>
+        <w:rPr>
+          <w:noProof/>
+        </w:rPr>
+        <w:fldChar w:fldCharType="separate"/>
+      </w:r>
+      <w:r>
+        <w:rPr>
+          <w:noProof/>
+        </w:rPr>
+        <w:t>8</w:t>
+      </w:r>
+      <w:r>
+        <w:rPr>
+          <w:noProof/>
+        </w:rPr>
+        <w:fldChar w:fldCharType="end"/>
+      </w:r>
+    </w:p>
+    <w:p>
+      <w:pPr>
+        <w:pStyle w:val="TOC3"/>
+        <w:rPr>
+          <w:rFonts w:asciiTheme="minorHAnsi" w:eastAsiaTheme="minorEastAsia" w:hAnsiTheme="minorHAnsi" w:cstheme="minorBidi"/>
+          <w:noProof/>
+          <w:sz w:val="22"/>
+          <w:szCs w:val="22"/>
+          <w:lang w:val="fr-CA" w:eastAsia="fr-CA"/>
+        </w:rPr>
+      </w:pPr>
+      <w:r>
+        <w:rPr>
+          <w:noProof/>
+          <w:lang w:val="fr-CA"/>
+        </w:rPr>
+        <w:t>4.2.2</w:t>
+      </w:r>
+      <w:r>
+        <w:rPr>
+          <w:rFonts w:asciiTheme="minorHAnsi" w:eastAsiaTheme="minorEastAsia" w:hAnsiTheme="minorHAnsi" w:cstheme="minorBidi"/>
+          <w:noProof/>
+          <w:sz w:val="22"/>
+          <w:szCs w:val="22"/>
+          <w:lang w:val="fr-CA" w:eastAsia="fr-CA"/>
+        </w:rPr>
+        <w:tab/>
+      </w:r>
+      <w:r>
+        <w:rPr>
+          <w:noProof/>
+          <w:lang w:val="fr-CA"/>
+        </w:rPr>
+        <w:t>Description des paquetages</w:t>
+      </w:r>
+      <w:r>
+        <w:rPr>
+          <w:noProof/>
+        </w:rPr>
+        <w:tab/>
+      </w:r>
+      <w:r>
+        <w:rPr>
+          <w:noProof/>
+        </w:rPr>
+        <w:fldChar w:fldCharType="begin"/>
+      </w:r>
+      <w:r>
+        <w:rPr>
+          <w:noProof/>
+        </w:rPr>
+        <w:instrText xml:space="preserve"> PAGEREF _Toc448073467 \h </w:instrText>
+      </w:r>
+      <w:r>
+        <w:rPr>
+          <w:noProof/>
+        </w:rPr>
+      </w:r>
+      <w:r>
+        <w:rPr>
+          <w:noProof/>
+        </w:rPr>
+        <w:fldChar w:fldCharType="separate"/>
+      </w:r>
+      <w:r>
+        <w:rPr>
+          <w:noProof/>
+        </w:rPr>
+        <w:t>8</w:t>
+      </w:r>
+      <w:r>
+        <w:rPr>
+          <w:noProof/>
+        </w:rPr>
+        <w:fldChar w:fldCharType="end"/>
+      </w:r>
+    </w:p>
+    <w:p>
+      <w:pPr>
+        <w:pStyle w:val="TOC3"/>
+        <w:rPr>
+          <w:rFonts w:asciiTheme="minorHAnsi" w:eastAsiaTheme="minorEastAsia" w:hAnsiTheme="minorHAnsi" w:cstheme="minorBidi"/>
+          <w:noProof/>
+          <w:sz w:val="22"/>
+          <w:szCs w:val="22"/>
+          <w:lang w:val="fr-CA" w:eastAsia="fr-CA"/>
+        </w:rPr>
+      </w:pPr>
+      <w:r>
+        <w:rPr>
+          <w:noProof/>
+          <w:lang w:val="fr-CA"/>
+        </w:rPr>
+        <w:t>4.2.3</w:t>
+      </w:r>
+      <w:r>
+        <w:rPr>
+          <w:rFonts w:asciiTheme="minorHAnsi" w:eastAsiaTheme="minorEastAsia" w:hAnsiTheme="minorHAnsi" w:cstheme="minorBidi"/>
+          <w:noProof/>
+          <w:sz w:val="22"/>
+          <w:szCs w:val="22"/>
+          <w:lang w:val="fr-CA" w:eastAsia="fr-CA"/>
+        </w:rPr>
+        <w:tab/>
+      </w:r>
+      <w:r>
+        <w:rPr>
+          <w:noProof/>
+          <w:lang w:val="fr-CA"/>
+        </w:rPr>
+        <w:t>Diagramme de classes</w:t>
+      </w:r>
+      <w:r>
+        <w:rPr>
+          <w:noProof/>
+        </w:rPr>
+        <w:tab/>
+      </w:r>
+      <w:r>
+        <w:rPr>
+          <w:noProof/>
+        </w:rPr>
+        <w:fldChar w:fldCharType="begin"/>
+      </w:r>
+      <w:r>
+        <w:rPr>
+          <w:noProof/>
+        </w:rPr>
+        <w:instrText xml:space="preserve"> PAGEREF _Toc448073468 \h </w:instrText>
+      </w:r>
+      <w:r>
+        <w:rPr>
+          <w:noProof/>
+        </w:rPr>
+      </w:r>
+      <w:r>
+        <w:rPr>
+          <w:noProof/>
+        </w:rPr>
+        <w:fldChar w:fldCharType="separate"/>
+      </w:r>
+      <w:r>
+        <w:rPr>
+          <w:noProof/>
+        </w:rPr>
+        <w:t>9</w:t>
       </w:r>
       <w:r>
         <w:rPr>
@@ -1114,7 +1736,7 @@
           <w:noProof/>
           <w:sz w:val="22"/>
           <w:szCs w:val="22"/>
-          <w:lang w:val="en-CA" w:eastAsia="en-CA"/>
+          <w:lang w:val="fr-CA" w:eastAsia="fr-CA"/>
         </w:rPr>
       </w:pPr>
       <w:r>
@@ -1130,7 +1752,7 @@
           <w:noProof/>
           <w:sz w:val="22"/>
           <w:szCs w:val="22"/>
-          <w:lang w:val="en-CA" w:eastAsia="en-CA"/>
+          <w:lang w:val="fr-CA" w:eastAsia="fr-CA"/>
         </w:rPr>
         <w:tab/>
       </w:r>
@@ -1157,7 +1779,7 @@
         <w:rPr>
           <w:noProof/>
         </w:rPr>
-        <w:instrText xml:space="preserve"> PAGEREF _Toc302140342 \h </w:instrText>
+        <w:instrText xml:space="preserve"> PAGEREF _Toc448073469 \h </w:instrText>
       </w:r>
       <w:r>
         <w:rPr>
@@ -1174,7 +1796,167 @@
         <w:rPr>
           <w:noProof/>
         </w:rPr>
-        <w:t>4</w:t>
+        <w:t>9</w:t>
+      </w:r>
+      <w:r>
+        <w:rPr>
+          <w:noProof/>
+        </w:rPr>
+        <w:fldChar w:fldCharType="end"/>
+      </w:r>
+    </w:p>
+    <w:p>
+      <w:pPr>
+        <w:pStyle w:val="TOC2"/>
+        <w:tabs>
+          <w:tab w:val="left" w:pos="1000"/>
+        </w:tabs>
+        <w:rPr>
+          <w:rFonts w:asciiTheme="minorHAnsi" w:eastAsiaTheme="minorEastAsia" w:hAnsiTheme="minorHAnsi" w:cstheme="minorBidi"/>
+          <w:noProof/>
+          <w:sz w:val="22"/>
+          <w:szCs w:val="22"/>
+          <w:lang w:val="fr-CA" w:eastAsia="fr-CA"/>
+        </w:rPr>
+      </w:pPr>
+      <w:r>
+        <w:rPr>
+          <w:noProof/>
+          <w:lang w:val="fr-CA"/>
+        </w:rPr>
+        <w:t>5.1</w:t>
+      </w:r>
+      <w:r>
+        <w:rPr>
+          <w:rFonts w:asciiTheme="minorHAnsi" w:eastAsiaTheme="minorEastAsia" w:hAnsiTheme="minorHAnsi" w:cstheme="minorBidi"/>
+          <w:noProof/>
+          <w:sz w:val="22"/>
+          <w:szCs w:val="22"/>
+          <w:lang w:val="fr-CA" w:eastAsia="fr-CA"/>
+        </w:rPr>
+        <w:tab/>
+      </w:r>
+      <w:r>
+        <w:rPr>
+          <w:noProof/>
+          <w:lang w:val="fr-CA"/>
+        </w:rPr>
+        <w:t>Conversion des traces</w:t>
+      </w:r>
+      <w:r>
+        <w:rPr>
+          <w:noProof/>
+        </w:rPr>
+        <w:tab/>
+      </w:r>
+      <w:r>
+        <w:rPr>
+          <w:noProof/>
+        </w:rPr>
+        <w:fldChar w:fldCharType="begin"/>
+      </w:r>
+      <w:r>
+        <w:rPr>
+          <w:noProof/>
+        </w:rPr>
+        <w:instrText xml:space="preserve"> PAGEREF _Toc448073470 \h </w:instrText>
+      </w:r>
+      <w:r>
+        <w:rPr>
+          <w:noProof/>
+        </w:rPr>
+      </w:r>
+      <w:r>
+        <w:rPr>
+          <w:noProof/>
+        </w:rPr>
+        <w:fldChar w:fldCharType="separate"/>
+      </w:r>
+      <w:r>
+        <w:rPr>
+          <w:noProof/>
+        </w:rPr>
+        <w:t>9</w:t>
+      </w:r>
+      <w:r>
+        <w:rPr>
+          <w:noProof/>
+        </w:rPr>
+        <w:fldChar w:fldCharType="end"/>
+      </w:r>
+    </w:p>
+    <w:p>
+      <w:pPr>
+        <w:pStyle w:val="TOC2"/>
+        <w:tabs>
+          <w:tab w:val="left" w:pos="1000"/>
+        </w:tabs>
+        <w:rPr>
+          <w:rFonts w:asciiTheme="minorHAnsi" w:eastAsiaTheme="minorEastAsia" w:hAnsiTheme="minorHAnsi" w:cstheme="minorBidi"/>
+          <w:noProof/>
+          <w:sz w:val="22"/>
+          <w:szCs w:val="22"/>
+          <w:lang w:val="fr-CA" w:eastAsia="fr-CA"/>
+        </w:rPr>
+      </w:pPr>
+      <w:r>
+        <w:rPr>
+          <w:noProof/>
+          <w:lang w:val="fr-CA"/>
+        </w:rPr>
+        <w:t>5.2</w:t>
+      </w:r>
+      <w:r>
+        <w:rPr>
+          <w:rFonts w:asciiTheme="minorHAnsi" w:eastAsiaTheme="minorEastAsia" w:hAnsiTheme="minorHAnsi" w:cstheme="minorBidi"/>
+          <w:noProof/>
+          <w:sz w:val="22"/>
+          <w:szCs w:val="22"/>
+          <w:lang w:val="fr-CA" w:eastAsia="fr-CA"/>
+        </w:rPr>
+        <w:tab/>
+      </w:r>
+      <w:r>
+        <w:rPr>
+          <w:noProof/>
+          <w:lang w:val="fr-CA"/>
+        </w:rPr>
+        <w:t>Amélioration de « Chrome tracing »</w:t>
+      </w:r>
+      <w:r>
+        <w:rPr>
+          <w:noProof/>
+        </w:rPr>
+        <w:tab/>
+      </w:r>
+      <w:r>
+        <w:rPr>
+          <w:noProof/>
+        </w:rPr>
+        <w:fldChar w:fldCharType="begin"/>
+      </w:r>
+      <w:r>
+        <w:rPr>
+          <w:noProof/>
+        </w:rPr>
+        <w:instrText xml:space="preserve"> PAGEREF _Toc448073471 \h </w:instrText>
+      </w:r>
+      <w:r>
+        <w:rPr>
+          <w:noProof/>
+        </w:rPr>
+      </w:r>
+      <w:r>
+        <w:rPr>
+          <w:noProof/>
+        </w:rPr>
+        <w:fldChar w:fldCharType="separate"/>
+      </w:r>
+      <w:r>
+        <w:rPr>
+          <w:noProof/>
+        </w:rPr>
+        <w:t>9</w:t>
       </w:r>
       <w:r>
         <w:rPr>
@@ -1194,7 +1976,7 @@
           <w:noProof/>
           <w:sz w:val="22"/>
           <w:szCs w:val="22"/>
-          <w:lang w:val="en-CA" w:eastAsia="en-CA"/>
+          <w:lang w:val="fr-CA" w:eastAsia="fr-CA"/>
         </w:rPr>
       </w:pPr>
       <w:r>
@@ -1210,7 +1992,7 @@
           <w:noProof/>
           <w:sz w:val="22"/>
           <w:szCs w:val="22"/>
-          <w:lang w:val="en-CA" w:eastAsia="en-CA"/>
+          <w:lang w:val="fr-CA" w:eastAsia="fr-CA"/>
         </w:rPr>
         <w:tab/>
       </w:r>
@@ -1237,7 +2019,7 @@
         <w:rPr>
           <w:noProof/>
         </w:rPr>
-        <w:instrText xml:space="preserve"> PAGEREF _Toc302140343 \h </w:instrText>
+        <w:instrText xml:space="preserve"> PAGEREF _Toc448073472 \h </w:instrText>
       </w:r>
       <w:r>
         <w:rPr>
@@ -1254,7 +2036,7 @@
         <w:rPr>
           <w:noProof/>
         </w:rPr>
-        <w:t>4</w:t>
+        <w:t>10</w:t>
       </w:r>
       <w:r>
         <w:rPr>
@@ -1274,7 +2056,7 @@
           <w:noProof/>
           <w:sz w:val="22"/>
           <w:szCs w:val="22"/>
-          <w:lang w:val="en-CA" w:eastAsia="en-CA"/>
+          <w:lang w:val="fr-CA" w:eastAsia="fr-CA"/>
         </w:rPr>
       </w:pPr>
       <w:r>
@@ -1290,7 +2072,7 @@
           <w:noProof/>
           <w:sz w:val="22"/>
           <w:szCs w:val="22"/>
-          <w:lang w:val="en-CA" w:eastAsia="en-CA"/>
+          <w:lang w:val="fr-CA" w:eastAsia="fr-CA"/>
         </w:rPr>
         <w:tab/>
       </w:r>
@@ -1317,7 +2099,7 @@
         <w:rPr>
           <w:noProof/>
         </w:rPr>
-        <w:instrText xml:space="preserve"> PAGEREF _Toc302140344 \h </w:instrText>
+        <w:instrText xml:space="preserve"> PAGEREF _Toc448073473 \h </w:instrText>
       </w:r>
       <w:r>
         <w:rPr>
@@ -1334,7 +2116,7 @@
         <w:rPr>
           <w:noProof/>
         </w:rPr>
-        <w:t>4</w:t>
+        <w:t>10</w:t>
       </w:r>
       <w:r>
         <w:rPr>
@@ -1413,7 +2195,7 @@
         </w:rPr>
       </w:pPr>
       <w:bookmarkStart w:id="1" w:name="_Toc456598586"/>
-      <w:bookmarkStart w:id="2" w:name="_Toc302140338"/>
+      <w:bookmarkStart w:id="2" w:name="_Toc448073457"/>
       <w:r>
         <w:rPr>
           <w:lang w:val="fr-CA"/>
@@ -1494,7 +2276,7 @@
           <w:lang w:val="fr-CA"/>
         </w:rPr>
       </w:pPr>
-      <w:bookmarkStart w:id="3" w:name="_Toc302140339"/>
+      <w:bookmarkStart w:id="3" w:name="_Toc448073458"/>
       <w:r>
         <w:rPr>
           <w:lang w:val="fr-CA"/>
@@ -1548,12 +2330,31 @@
     </w:p>
     <w:p>
       <w:pPr>
+        <w:widowControl/>
+        <w:spacing w:line="240" w:lineRule="auto"/>
+        <w:jc w:val="left"/>
+        <w:rPr>
+          <w:rFonts w:ascii="Arial" w:hAnsi="Arial"/>
+          <w:b/>
+          <w:sz w:val="24"/>
+          <w:lang w:val="fr-CA"/>
+        </w:rPr>
+      </w:pPr>
+      <w:r>
+        <w:rPr>
+          <w:lang w:val="fr-CA"/>
+        </w:rPr>
+        <w:br w:type="page"/>
+      </w:r>
+    </w:p>
+    <w:p>
+      <w:pPr>
         <w:pStyle w:val="Heading1"/>
         <w:rPr>
           <w:lang w:val="fr-CA"/>
         </w:rPr>
       </w:pPr>
-      <w:bookmarkStart w:id="4" w:name="_Toc302140340"/>
+      <w:bookmarkStart w:id="4" w:name="_Toc448073459"/>
       <w:r>
         <w:rPr>
           <w:lang w:val="fr-CA"/>
@@ -1574,6 +2375,13 @@
         </w:rPr>
         <w:t xml:space="preserve"> </w:t>
       </w:r>
+    </w:p>
+    <w:p>
+      <w:pPr>
+        <w:rPr>
+          <w:lang w:val="fr-CA"/>
+        </w:rPr>
+      </w:pPr>
     </w:p>
     <w:p>
       <w:pPr>
@@ -1652,16 +2460,36 @@
     </w:p>
     <w:p>
       <w:pPr>
+        <w:widowControl/>
+        <w:spacing w:line="240" w:lineRule="auto"/>
+        <w:jc w:val="left"/>
+        <w:rPr>
+          <w:rFonts w:ascii="Arial" w:hAnsi="Arial"/>
+          <w:b/>
+          <w:sz w:val="24"/>
+          <w:lang w:val="fr-CA"/>
+        </w:rPr>
+      </w:pPr>
+      <w:r>
+        <w:rPr>
+          <w:lang w:val="fr-CA"/>
+        </w:rPr>
+        <w:br w:type="page"/>
+      </w:r>
+    </w:p>
+    <w:p>
+      <w:pPr>
         <w:pStyle w:val="Heading1"/>
         <w:rPr>
           <w:lang w:val="fr-CA"/>
         </w:rPr>
       </w:pPr>
-      <w:bookmarkStart w:id="5" w:name="_Toc302140341"/>
-      <w:r>
-        <w:rPr>
-          <w:lang w:val="fr-CA"/>
-        </w:rPr>
+      <w:bookmarkStart w:id="5" w:name="_Toc448073460"/>
+      <w:r>
+        <w:rPr>
+          <w:lang w:val="fr-CA"/>
+        </w:rPr>
+        <w:lastRenderedPageBreak/>
         <w:t>Vue logique</w:t>
       </w:r>
       <w:bookmarkEnd w:id="5"/>
@@ -1679,12 +2507,21 @@
           <w:lang w:val="fr-CA"/>
         </w:rPr>
       </w:pPr>
+      <w:bookmarkStart w:id="6" w:name="_Toc448073461"/>
       <w:r>
         <w:rPr>
           <w:lang w:val="fr-CA"/>
         </w:rPr>
         <w:t>Conversion des traces</w:t>
       </w:r>
+      <w:bookmarkEnd w:id="6"/>
+    </w:p>
+    <w:p>
+      <w:pPr>
+        <w:rPr>
+          <w:lang w:val="fr-CA"/>
+        </w:rPr>
+      </w:pPr>
     </w:p>
     <w:p>
       <w:pPr>
@@ -1815,13 +2652,14 @@
           <w:lang w:val="fr-CA"/>
         </w:rPr>
       </w:pPr>
-      <w:r>
-        <w:rPr>
-          <w:lang w:val="fr-CA"/>
-        </w:rPr>
-        <w:lastRenderedPageBreak/>
+      <w:bookmarkStart w:id="7" w:name="_Toc448073462"/>
+      <w:r>
+        <w:rPr>
+          <w:lang w:val="fr-CA"/>
+        </w:rPr>
         <w:t>Diagramme de paquetage</w:t>
       </w:r>
+      <w:bookmarkEnd w:id="7"/>
     </w:p>
     <w:p>
       <w:pPr>
@@ -1854,7 +2692,7 @@
             <v:path o:extrusionok="f" gradientshapeok="t" o:connecttype="rect"/>
             <o:lock v:ext="edit" aspectratio="t"/>
           </v:shapetype>
-          <v:shape id="_x0000_i1025" type="#_x0000_t75" style="width:93.75pt;height:154.05pt">
+          <v:shape id="_x0000_i1025" type="#_x0000_t75" style="width:93.75pt;height:153.75pt">
             <v:imagedata r:id="rId15" o:title="diagram_package_onager"/>
           </v:shape>
         </w:pict>
@@ -1875,12 +2713,14 @@
           <w:lang w:val="fr-CA"/>
         </w:rPr>
       </w:pPr>
+      <w:bookmarkStart w:id="8" w:name="_Toc448073463"/>
       <w:r>
         <w:rPr>
           <w:lang w:val="fr-CA"/>
         </w:rPr>
         <w:t>Description des paquetages</w:t>
       </w:r>
+      <w:bookmarkEnd w:id="8"/>
     </w:p>
     <w:p>
       <w:pPr>
@@ -2514,6 +3354,7 @@
           <w:lang w:val="fr-CA"/>
         </w:rPr>
       </w:pPr>
+      <w:bookmarkStart w:id="9" w:name="_Toc448073464"/>
       <w:r>
         <w:rPr>
           <w:lang w:val="fr-CA"/>
@@ -2521,6 +3362,7 @@
         <w:lastRenderedPageBreak/>
         <w:t>Diagramme de classes</w:t>
       </w:r>
+      <w:bookmarkEnd w:id="9"/>
     </w:p>
     <w:p>
       <w:pPr>
@@ -2534,7 +3376,7 @@
           <w:lang w:val="fr-CA"/>
         </w:rPr>
         <w:pict>
-          <v:shape id="_x0000_i1027" type="#_x0000_t75" style="width:468pt;height:321.5pt">
+          <v:shape id="_x0000_i1026" type="#_x0000_t75" style="width:468pt;height:321pt">
             <v:imagedata r:id="rId16" o:title="diagram_class_onager"/>
           </v:shape>
         </w:pict>
@@ -2556,15 +3398,35 @@
     </w:p>
     <w:p>
       <w:pPr>
+        <w:widowControl/>
+        <w:spacing w:line="240" w:lineRule="auto"/>
+        <w:jc w:val="left"/>
+        <w:rPr>
+          <w:rFonts w:ascii="Arial" w:hAnsi="Arial"/>
+          <w:b/>
+          <w:lang w:val="fr-CA"/>
+        </w:rPr>
+      </w:pPr>
+      <w:r>
+        <w:rPr>
+          <w:lang w:val="fr-CA"/>
+        </w:rPr>
+        <w:br w:type="page"/>
+      </w:r>
+    </w:p>
+    <w:p>
+      <w:pPr>
         <w:pStyle w:val="Heading2"/>
         <w:rPr>
           <w:lang w:val="fr-CA"/>
         </w:rPr>
       </w:pPr>
-      <w:r>
-        <w:rPr>
-          <w:lang w:val="fr-CA"/>
-        </w:rPr>
+      <w:bookmarkStart w:id="10" w:name="_Toc448073465"/>
+      <w:r>
+        <w:rPr>
+          <w:lang w:val="fr-CA"/>
+        </w:rPr>
+        <w:lastRenderedPageBreak/>
         <w:t xml:space="preserve">Amélioration de « Chrome </w:t>
       </w:r>
       <w:proofErr w:type="spellStart"/>
@@ -2581,6 +3443,7 @@
         </w:rPr>
         <w:t xml:space="preserve"> »</w:t>
       </w:r>
+      <w:bookmarkEnd w:id="10"/>
     </w:p>
     <w:p>
       <w:pPr>
@@ -2766,45 +3629,37 @@
           <w:lang w:val="fr-CA"/>
         </w:rPr>
       </w:pPr>
-      <w:r>
+    </w:p>
+    <w:p>
+      <w:pPr>
+        <w:pStyle w:val="Heading3"/>
+        <w:rPr>
+          <w:lang w:val="fr-CA"/>
+        </w:rPr>
+      </w:pPr>
+      <w:bookmarkStart w:id="11" w:name="_Toc448073466"/>
+      <w:r>
+        <w:rPr>
+          <w:lang w:val="fr-CA"/>
+        </w:rPr>
+        <w:t>Diagramme de paquetage</w:t>
+      </w:r>
+      <w:r>
+        <w:rPr>
+          <w:lang w:val="fr-CA"/>
+        </w:rPr>
+        <w:t>s</w:t>
+      </w:r>
+      <w:bookmarkEnd w:id="11"/>
+    </w:p>
+    <w:p>
+      <w:pPr>
         <w:rPr>
           <w:rFonts w:ascii="Arial" w:hAnsi="Arial" w:cs="Arial"/>
           <w:sz w:val="24"/>
           <w:szCs w:val="24"/>
           <w:lang w:val="fr-CA"/>
         </w:rPr>
-        <w:br w:type="page"/>
-      </w:r>
-    </w:p>
-    <w:p>
-      <w:pPr>
-        <w:pStyle w:val="Heading3"/>
-        <w:rPr>
-          <w:lang w:val="fr-CA"/>
-        </w:rPr>
-      </w:pPr>
-      <w:r>
-        <w:rPr>
-          <w:lang w:val="fr-CA"/>
-        </w:rPr>
-        <w:lastRenderedPageBreak/>
-        <w:t>Diagramme de paquetage</w:t>
-      </w:r>
-      <w:r>
-        <w:rPr>
-          <w:lang w:val="fr-CA"/>
-        </w:rPr>
-        <w:t>s</w:t>
-      </w:r>
-    </w:p>
-    <w:p>
-      <w:pPr>
-        <w:rPr>
-          <w:rFonts w:ascii="Arial" w:hAnsi="Arial" w:cs="Arial"/>
-          <w:sz w:val="24"/>
-          <w:szCs w:val="24"/>
-          <w:lang w:val="fr-CA"/>
-        </w:rPr>
       </w:pPr>
     </w:p>
     <w:p>
@@ -2819,7 +3674,7 @@
           <w:lang w:val="fr-CA"/>
         </w:rPr>
         <w:pict>
-          <v:shape id="_x0000_i1026" type="#_x0000_t75" style="width:133.95pt;height:164.1pt">
+          <v:shape id="_x0000_i1027" type="#_x0000_t75" style="width:134.25pt;height:164.25pt">
             <v:imagedata r:id="rId17" o:title="diagram_package_catapult"/>
           </v:shape>
         </w:pict>
@@ -2840,12 +3695,14 @@
           <w:lang w:val="fr-CA"/>
         </w:rPr>
       </w:pPr>
+      <w:bookmarkStart w:id="12" w:name="_Toc448073467"/>
       <w:r>
         <w:rPr>
           <w:lang w:val="fr-CA"/>
         </w:rPr>
         <w:t>Description des paquetages</w:t>
       </w:r>
+      <w:bookmarkEnd w:id="12"/>
     </w:p>
     <w:p>
       <w:pPr>
@@ -3429,6 +4286,7 @@
           <w:lang w:val="fr-CA"/>
         </w:rPr>
       </w:pPr>
+      <w:bookmarkStart w:id="13" w:name="_Toc448073468"/>
       <w:r>
         <w:rPr>
           <w:lang w:val="fr-CA"/>
@@ -3436,6 +4294,7 @@
         <w:lastRenderedPageBreak/>
         <w:t>Diagramme de classes</w:t>
       </w:r>
+      <w:bookmarkEnd w:id="13"/>
     </w:p>
     <w:p>
       <w:pPr>
@@ -3449,7 +4308,7 @@
           <w:lang w:val="fr-CA"/>
         </w:rPr>
         <w:pict>
-          <v:shape id="_x0000_i1028" type="#_x0000_t75" style="width:361.65pt;height:269.6pt">
+          <v:shape id="_x0000_i1028" type="#_x0000_t75" style="width:361.5pt;height:269.25pt">
             <v:imagedata r:id="rId18" o:title="diagram_class_catapult"/>
           </v:shape>
         </w:pict>
@@ -3476,14 +4335,14 @@
           <w:lang w:val="fr-CA"/>
         </w:rPr>
       </w:pPr>
-      <w:bookmarkStart w:id="6" w:name="_Toc302140342"/>
+      <w:bookmarkStart w:id="14" w:name="_Toc448073469"/>
       <w:r>
         <w:rPr>
           <w:lang w:val="fr-CA"/>
         </w:rPr>
         <w:t>Vue des processus</w:t>
       </w:r>
-      <w:bookmarkEnd w:id="6"/>
+      <w:bookmarkEnd w:id="14"/>
       <w:r>
         <w:rPr>
           <w:lang w:val="fr-CA"/>
@@ -3498,12 +4357,14 @@
           <w:lang w:val="fr-CA"/>
         </w:rPr>
       </w:pPr>
+      <w:bookmarkStart w:id="15" w:name="_Toc448073470"/>
       <w:r>
         <w:rPr>
           <w:lang w:val="fr-CA"/>
         </w:rPr>
         <w:t>Conversion des traces</w:t>
       </w:r>
+      <w:bookmarkEnd w:id="15"/>
     </w:p>
     <w:p>
       <w:pPr>
@@ -3565,7 +4426,7 @@
           <w:lang w:val="fr-CA"/>
         </w:rPr>
         <w:pict>
-          <v:shape id="_x0000_i1029" type="#_x0000_t75" style="width:123.9pt;height:63.65pt">
+          <v:shape id="_x0000_i1029" type="#_x0000_t75" style="width:123.75pt;height:63.75pt">
             <v:imagedata r:id="rId19" o:title="diagram_process_onager"/>
           </v:shape>
         </w:pict>
@@ -3586,6 +4447,7 @@
           <w:lang w:val="fr-CA"/>
         </w:rPr>
       </w:pPr>
+      <w:bookmarkStart w:id="16" w:name="_Toc448073471"/>
       <w:r>
         <w:rPr>
           <w:lang w:val="fr-CA"/>
@@ -3606,6 +4468,7 @@
         </w:rPr>
         <w:t xml:space="preserve"> »</w:t>
       </w:r>
+      <w:bookmarkEnd w:id="16"/>
     </w:p>
     <w:p>
       <w:pPr>
@@ -3661,36 +4524,134 @@
     </w:p>
     <w:p>
       <w:pPr>
+        <w:widowControl/>
+        <w:spacing w:line="240" w:lineRule="auto"/>
+        <w:jc w:val="left"/>
+        <w:rPr>
+          <w:rFonts w:ascii="Arial" w:hAnsi="Arial"/>
+          <w:b/>
+          <w:sz w:val="24"/>
+          <w:lang w:val="fr-CA"/>
+        </w:rPr>
+      </w:pPr>
+      <w:r>
+        <w:rPr>
+          <w:lang w:val="fr-CA"/>
+        </w:rPr>
+        <w:br w:type="page"/>
+      </w:r>
+    </w:p>
+    <w:p>
+      <w:pPr>
         <w:pStyle w:val="Heading1"/>
         <w:rPr>
           <w:lang w:val="fr-CA"/>
         </w:rPr>
       </w:pPr>
-      <w:bookmarkStart w:id="7" w:name="_Toc302140343"/>
-      <w:r>
-        <w:rPr>
-          <w:lang w:val="fr-CA"/>
-        </w:rPr>
+      <w:bookmarkStart w:id="17" w:name="_Toc448073472"/>
+      <w:r>
+        <w:rPr>
+          <w:lang w:val="fr-CA"/>
+        </w:rPr>
+        <w:lastRenderedPageBreak/>
         <w:t>Vue de déploiement</w:t>
       </w:r>
-      <w:bookmarkEnd w:id="7"/>
-    </w:p>
-    <w:p>
-      <w:pPr>
-        <w:rPr>
-          <w:lang w:val="fr-CA"/>
-        </w:rPr>
-      </w:pPr>
-    </w:p>
-    <w:p>
-      <w:pPr>
-        <w:rPr>
-          <w:lang w:val="fr-CA"/>
-        </w:rPr>
-      </w:pPr>
-    </w:p>
-    <w:p>
-      <w:pPr>
+      <w:bookmarkEnd w:id="17"/>
+    </w:p>
+    <w:p>
+      <w:pPr>
+        <w:rPr>
+          <w:rFonts w:ascii="Arial" w:hAnsi="Arial" w:cs="Arial"/>
+          <w:sz w:val="24"/>
+          <w:szCs w:val="24"/>
+          <w:lang w:val="fr-CA"/>
+        </w:rPr>
+      </w:pPr>
+      <w:r>
+        <w:rPr>
+          <w:lang w:val="fr-CA"/>
+        </w:rPr>
+        <w:tab/>
+      </w:r>
+      <w:r>
+        <w:rPr>
+          <w:sz w:val="24"/>
+          <w:szCs w:val="24"/>
+          <w:lang w:val="fr-CA"/>
+        </w:rPr>
+        <w:t xml:space="preserve">Notre convertisseur de trace ETW sera utilisé sur des machines de test qui téléchargeront les fichiers de format JSON sur une base de </w:t>
+      </w:r>
+      <w:r>
+        <w:rPr>
+          <w:sz w:val="24"/>
+          <w:szCs w:val="24"/>
+          <w:lang w:val="fr-CA"/>
+        </w:rPr>
+        <w:t>données</w:t>
+      </w:r>
+      <w:r>
+        <w:rPr>
+          <w:sz w:val="24"/>
+          <w:szCs w:val="24"/>
+          <w:lang w:val="fr-CA"/>
+        </w:rPr>
+        <w:t xml:space="preserve"> afin que des utilisateurs puissent les visualiser sur la vue « Chrome </w:t>
+      </w:r>
+      <w:proofErr w:type="spellStart"/>
+      <w:r>
+        <w:rPr>
+          <w:sz w:val="24"/>
+          <w:szCs w:val="24"/>
+          <w:lang w:val="fr-CA"/>
+        </w:rPr>
+        <w:t>tracing</w:t>
+      </w:r>
+      <w:proofErr w:type="spellEnd"/>
+      <w:r>
+        <w:rPr>
+          <w:sz w:val="24"/>
+          <w:szCs w:val="24"/>
+          <w:lang w:val="fr-CA"/>
+        </w:rPr>
+        <w:t xml:space="preserve"> ».</w:t>
+      </w:r>
+    </w:p>
+    <w:p>
+      <w:pPr>
+        <w:rPr>
+          <w:lang w:val="fr-CA"/>
+        </w:rPr>
+      </w:pPr>
+    </w:p>
+    <w:p>
+      <w:pPr>
+        <w:jc w:val="center"/>
+        <w:rPr>
+          <w:lang w:val="fr-CA"/>
+        </w:rPr>
+      </w:pPr>
+      <w:r>
+        <w:rPr>
+          <w:lang w:val="fr-CA"/>
+        </w:rPr>
+        <w:pict>
+          <v:shape id="_x0000_i1030" type="#_x0000_t75" style="width:343.5pt;height:219.75pt">
+            <v:imagedata r:id="rId20" o:title="diagram_deployment_onager"/>
+          </v:shape>
+        </w:pict>
+      </w:r>
+    </w:p>
+    <w:p>
+      <w:pPr>
+        <w:jc w:val="center"/>
+        <w:rPr>
+          <w:lang w:val="fr-CA"/>
+        </w:rPr>
+      </w:pPr>
+    </w:p>
+    <w:p>
+      <w:pPr>
+        <w:jc w:val="center"/>
         <w:rPr>
           <w:lang w:val="fr-CA"/>
         </w:rPr>
@@ -3703,15 +4664,14 @@
           <w:lang w:val="fr-CA"/>
         </w:rPr>
       </w:pPr>
-      <w:bookmarkStart w:id="8" w:name="_Toc302140344"/>
-      <w:r>
-        <w:rPr>
-          <w:lang w:val="fr-CA"/>
-        </w:rPr>
-        <w:lastRenderedPageBreak/>
+      <w:bookmarkStart w:id="18" w:name="_Toc448073473"/>
+      <w:r>
+        <w:rPr>
+          <w:lang w:val="fr-CA"/>
+        </w:rPr>
         <w:t>Taille et performance</w:t>
       </w:r>
-      <w:bookmarkEnd w:id="8"/>
+      <w:bookmarkEnd w:id="18"/>
       <w:r>
         <w:rPr>
           <w:lang w:val="fr-CA"/>
@@ -3788,10 +4748,10 @@
       </w:pPr>
     </w:p>
     <w:sectPr>
-      <w:headerReference w:type="default" r:id="rId20"/>
-      <w:footerReference w:type="default" r:id="rId21"/>
-      <w:headerReference w:type="first" r:id="rId22"/>
-      <w:footerReference w:type="first" r:id="rId23"/>
+      <w:headerReference w:type="default" r:id="rId21"/>
+      <w:footerReference w:type="default" r:id="rId22"/>
+      <w:headerReference w:type="first" r:id="rId23"/>
+      <w:footerReference w:type="first" r:id="rId24"/>
       <w:pgSz w:w="12240" w:h="15840" w:code="1"/>
       <w:pgMar w:top="1440" w:right="1440" w:bottom="1440" w:left="1440" w:header="720" w:footer="720" w:gutter="0"/>
       <w:cols w:space="720"/>
@@ -4032,7 +4992,7 @@
               <w:rStyle w:val="PageNumber"/>
               <w:noProof/>
             </w:rPr>
-            <w:t>10</w:t>
+            <w:t>9</w:t>
           </w:r>
           <w:r>
             <w:rPr>
@@ -5512,7 +6472,7 @@
     <w:name w:val="toc 3"/>
     <w:basedOn w:val="Normal"/>
     <w:next w:val="Normal"/>
-    <w:semiHidden/>
+    <w:uiPriority w:val="39"/>
     <w:rsid w:val="00E52B8F"/>
     <w:pPr>
       <w:tabs>
@@ -6359,15 +7319,17 @@
     <w:panose1 w:val="020B0604030504040204"/>
     <w:charset w:val="00"/>
     <w:family w:val="swiss"/>
+    <w:notTrueType/>
     <w:pitch w:val="variable"/>
-    <w:sig w:usb0="E1002EFF" w:usb1="C000605B" w:usb2="00000029" w:usb3="00000000" w:csb0="000101FF" w:csb1="00000000"/>
+    <w:sig w:usb0="00000003" w:usb1="00000000" w:usb2="00000000" w:usb3="00000000" w:csb0="00000001" w:csb1="00000000"/>
   </w:font>
   <w:font w:name="Helvetica">
     <w:panose1 w:val="020B0604020202020204"/>
     <w:charset w:val="00"/>
     <w:family w:val="swiss"/>
+    <w:notTrueType/>
     <w:pitch w:val="variable"/>
-    <w:sig w:usb0="E0002AFF" w:usb1="C0007843" w:usb2="00000009" w:usb3="00000000" w:csb0="000001FF" w:csb1="00000000"/>
+    <w:sig w:usb0="00000003" w:usb1="00000000" w:usb2="00000000" w:usb3="00000000" w:csb0="00000001" w:csb1="00000000"/>
   </w:font>
   <w:font w:name="Book Antiqua">
     <w:panose1 w:val="02040602050305030304"/>
@@ -6404,10 +7366,12 @@
   </w:compat>
   <w:rsids>
     <w:rsidRoot w:val="00C46B0F"/>
+    <w:rsid w:val="00055C10"/>
     <w:rsid w:val="001055D3"/>
     <w:rsid w:val="00107877"/>
     <w:rsid w:val="001F3BEA"/>
     <w:rsid w:val="00441A09"/>
+    <w:rsid w:val="00B678B7"/>
     <w:rsid w:val="00C46B0F"/>
     <w:rsid w:val="00CE5FDC"/>
     <w:rsid w:val="00FF16E1"/>
@@ -6933,7 +7897,7 @@
 </file>
 
 <file path=customXml/itemProps1.xml><?xml version="1.0" encoding="utf-8"?>
-<ds:datastoreItem xmlns:ds="http://schemas.openxmlformats.org/officeDocument/2006/customXml" ds:itemID="{A8861284-4988-42E6-A887-072B6515F974}">
+<ds:datastoreItem xmlns:ds="http://schemas.openxmlformats.org/officeDocument/2006/customXml" ds:itemID="{B97CFE68-99B7-4D85-AB0C-3F311CC2866F}">
   <ds:schemaRefs>
     <ds:schemaRef ds:uri="http://schemas.openxmlformats.org/officeDocument/2006/bibliography"/>
   </ds:schemaRefs>

</xml_diff>